<commit_message>
Final version of Assignment 2 design note
</commit_message>
<xml_diff>
--- a/a2_BI10-073-design-note.docx
+++ b/a2_BI10-073-design-note.docx
@@ -26,6 +26,7 @@
         <w:jc w:val="center"/>
         <w:rPr>
           <w:rFonts w:ascii="Times New Roman" w:hAnsi="Times New Roman" w:cs="Times New Roman"/>
+          <w:b/>
         </w:rPr>
       </w:pPr>
     </w:p>
@@ -35,6 +36,7 @@
         <w:jc w:val="center"/>
         <w:rPr>
           <w:rFonts w:ascii="Times New Roman" w:hAnsi="Times New Roman" w:cs="Times New Roman"/>
+          <w:b/>
         </w:rPr>
       </w:pPr>
     </w:p>
@@ -75,7 +77,36 @@
           <w:sz w:val="48"/>
           <w:szCs w:val="48"/>
         </w:rPr>
-        <w:t>Assignment 2 - Report</w:t>
+        <w:t>Assignment 2:</w:t>
+      </w:r>
+    </w:p>
+    <w:p>
+      <w:pPr>
+        <w:spacing w:line="276" w:lineRule="auto"/>
+        <w:jc w:val="center"/>
+        <w:rPr>
+          <w:rFonts w:ascii="Times New Roman" w:hAnsi="Times New Roman" w:cs="Times New Roman"/>
+          <w:sz w:val="40"/>
+          <w:szCs w:val="48"/>
+        </w:rPr>
+      </w:pPr>
+      <w:proofErr w:type="spellStart"/>
+      <w:r>
+        <w:rPr>
+          <w:rFonts w:ascii="Times New Roman" w:hAnsi="Times New Roman" w:cs="Times New Roman"/>
+          <w:sz w:val="40"/>
+          <w:szCs w:val="48"/>
+        </w:rPr>
+        <w:t>StudentMan</w:t>
+      </w:r>
+      <w:proofErr w:type="spellEnd"/>
+      <w:r>
+        <w:rPr>
+          <w:rFonts w:ascii="Times New Roman" w:hAnsi="Times New Roman" w:cs="Times New Roman"/>
+          <w:sz w:val="40"/>
+          <w:szCs w:val="48"/>
+        </w:rPr>
+        <w:t xml:space="preserve"> Software – Final Version</w:t>
       </w:r>
     </w:p>
     <w:p>
@@ -153,58 +184,69 @@
           <w:szCs w:val="48"/>
         </w:rPr>
       </w:pPr>
-      <w:proofErr w:type="spellStart"/>
-      <w:r>
+    </w:p>
+    <w:p>
+      <w:pPr>
+        <w:spacing w:line="276" w:lineRule="auto"/>
+        <w:jc w:val="center"/>
         <w:rPr>
           <w:rFonts w:ascii="Times New Roman" w:hAnsi="Times New Roman" w:cs="Times New Roman"/>
           <w:sz w:val="28"/>
           <w:szCs w:val="48"/>
         </w:rPr>
-        <w:t>Dương</w:t>
-      </w:r>
-      <w:proofErr w:type="spellEnd"/>
+      </w:pPr>
+      <w:proofErr w:type="spellStart"/>
       <w:r>
         <w:rPr>
           <w:rFonts w:ascii="Times New Roman" w:hAnsi="Times New Roman" w:cs="Times New Roman"/>
           <w:sz w:val="28"/>
           <w:szCs w:val="48"/>
         </w:rPr>
-        <w:t xml:space="preserve"> </w:t>
-      </w:r>
-      <w:proofErr w:type="spellStart"/>
+        <w:t>Dương</w:t>
+      </w:r>
+      <w:proofErr w:type="spellEnd"/>
       <w:r>
         <w:rPr>
           <w:rFonts w:ascii="Times New Roman" w:hAnsi="Times New Roman" w:cs="Times New Roman"/>
           <w:sz w:val="28"/>
           <w:szCs w:val="48"/>
         </w:rPr>
-        <w:t>Đăng</w:t>
-      </w:r>
-      <w:proofErr w:type="spellEnd"/>
+        <w:t xml:space="preserve"> </w:t>
+      </w:r>
+      <w:proofErr w:type="spellStart"/>
       <w:r>
         <w:rPr>
           <w:rFonts w:ascii="Times New Roman" w:hAnsi="Times New Roman" w:cs="Times New Roman"/>
           <w:sz w:val="28"/>
           <w:szCs w:val="48"/>
         </w:rPr>
-        <w:t xml:space="preserve"> </w:t>
-      </w:r>
-      <w:proofErr w:type="spellStart"/>
+        <w:t>Đăng</w:t>
+      </w:r>
+      <w:proofErr w:type="spellEnd"/>
       <w:r>
         <w:rPr>
           <w:rFonts w:ascii="Times New Roman" w:hAnsi="Times New Roman" w:cs="Times New Roman"/>
           <w:sz w:val="28"/>
           <w:szCs w:val="48"/>
         </w:rPr>
-        <w:t>Hưng</w:t>
-      </w:r>
-      <w:proofErr w:type="spellEnd"/>
+        <w:t xml:space="preserve"> </w:t>
+      </w:r>
+      <w:proofErr w:type="spellStart"/>
       <w:r>
         <w:rPr>
           <w:rFonts w:ascii="Times New Roman" w:hAnsi="Times New Roman" w:cs="Times New Roman"/>
           <w:sz w:val="28"/>
           <w:szCs w:val="48"/>
         </w:rPr>
+        <w:t>Hưng</w:t>
+      </w:r>
+      <w:proofErr w:type="spellEnd"/>
+      <w:r>
+        <w:rPr>
+          <w:rFonts w:ascii="Times New Roman" w:hAnsi="Times New Roman" w:cs="Times New Roman"/>
+          <w:sz w:val="28"/>
+          <w:szCs w:val="48"/>
+        </w:rPr>
         <w:t xml:space="preserve"> – BI10-073</w:t>
       </w:r>
     </w:p>
@@ -314,30 +356,6 @@
     </w:p>
     <w:p>
       <w:pPr>
-        <w:spacing w:line="276" w:lineRule="auto"/>
-        <w:jc w:val="center"/>
-        <w:rPr>
-          <w:rFonts w:ascii="Times New Roman" w:hAnsi="Times New Roman" w:cs="Times New Roman"/>
-          <w:sz w:val="28"/>
-          <w:szCs w:val="48"/>
-        </w:rPr>
-      </w:pPr>
-    </w:p>
-    <w:p>
-      <w:pPr>
-        <w:spacing w:line="276" w:lineRule="auto"/>
-        <w:jc w:val="center"/>
-        <w:rPr>
-          <w:rFonts w:ascii="Times New Roman" w:hAnsi="Times New Roman" w:cs="Times New Roman"/>
-          <w:sz w:val="28"/>
-          <w:szCs w:val="48"/>
-        </w:rPr>
-      </w:pPr>
-    </w:p>
-    <w:p>
-      <w:pPr>
-        <w:spacing w:line="276" w:lineRule="auto"/>
-        <w:jc w:val="center"/>
         <w:rPr>
           <w:rFonts w:ascii="Times New Roman" w:hAnsi="Times New Roman" w:cs="Times New Roman"/>
           <w:sz w:val="28"/>
@@ -800,7 +818,23 @@
                 <w:sz w:val="24"/>
                 <w:szCs w:val="24"/>
               </w:rPr>
-              <w:t>Instead of implementing Comparable, we can manually write a method to compare 2 names by changing the first character of the name to integer type then compare them.</w:t>
+              <w:t>Instead of implementing Comparable, we can manually write a method to compare 2 names by changing the character</w:t>
+            </w:r>
+            <w:r>
+              <w:rPr>
+                <w:rFonts w:ascii="Times New Roman" w:hAnsi="Times New Roman" w:cs="Times New Roman"/>
+                <w:sz w:val="24"/>
+                <w:szCs w:val="24"/>
+              </w:rPr>
+              <w:t>s</w:t>
+            </w:r>
+            <w:r>
+              <w:rPr>
+                <w:rFonts w:ascii="Times New Roman" w:hAnsi="Times New Roman" w:cs="Times New Roman"/>
+                <w:sz w:val="24"/>
+                <w:szCs w:val="24"/>
+              </w:rPr>
+              <w:t xml:space="preserve"> of the name to integer type then compare them.</w:t>
             </w:r>
           </w:p>
         </w:tc>
@@ -907,6 +941,23 @@
                 <w:sz w:val="24"/>
                 <w:szCs w:val="24"/>
               </w:rPr>
+              <w:t>- In this case (assignment 1+2), we only have the Student type hierarchy.</w:t>
+            </w:r>
+          </w:p>
+          <w:p>
+            <w:pPr>
+              <w:rPr>
+                <w:rFonts w:ascii="Times New Roman" w:hAnsi="Times New Roman" w:cs="Times New Roman"/>
+                <w:sz w:val="24"/>
+                <w:szCs w:val="24"/>
+              </w:rPr>
+            </w:pPr>
+            <w:r>
+              <w:rPr>
+                <w:rFonts w:ascii="Times New Roman" w:hAnsi="Times New Roman" w:cs="Times New Roman"/>
+                <w:sz w:val="24"/>
+                <w:szCs w:val="24"/>
+              </w:rPr>
               <w:t xml:space="preserve">- </w:t>
             </w:r>
             <w:r>
@@ -1014,15 +1065,32 @@
                 <w:sz w:val="24"/>
                 <w:szCs w:val="24"/>
               </w:rPr>
-              <w:t xml:space="preserve">- </w:t>
-            </w:r>
-            <w:r>
-              <w:rPr>
-                <w:rFonts w:ascii="Times New Roman" w:hAnsi="Times New Roman" w:cs="Times New Roman"/>
-                <w:sz w:val="24"/>
-                <w:szCs w:val="24"/>
-              </w:rPr>
-              <w:t>When abstraction, multiple inheritance and polymorphism are required.</w:t>
+              <w:t xml:space="preserve">- When </w:t>
+            </w:r>
+            <w:r>
+              <w:rPr>
+                <w:rFonts w:ascii="Times New Roman" w:hAnsi="Times New Roman" w:cs="Times New Roman"/>
+                <w:sz w:val="24"/>
+                <w:szCs w:val="24"/>
+              </w:rPr>
+              <w:t>we have more type hierarchy but we still want them to implement these same methods.</w:t>
+            </w:r>
+          </w:p>
+          <w:p>
+            <w:pPr>
+              <w:rPr>
+                <w:rFonts w:ascii="Times New Roman" w:hAnsi="Times New Roman" w:cs="Times New Roman"/>
+                <w:sz w:val="24"/>
+                <w:szCs w:val="24"/>
+              </w:rPr>
+            </w:pPr>
+            <w:r>
+              <w:rPr>
+                <w:rFonts w:ascii="Times New Roman" w:hAnsi="Times New Roman" w:cs="Times New Roman"/>
+                <w:sz w:val="24"/>
+                <w:szCs w:val="24"/>
+              </w:rPr>
+              <w:t>- When abstraction, multiple inheritance and polymorphism are required.</w:t>
             </w:r>
           </w:p>
           <w:p>
@@ -1724,8 +1792,6 @@
         </w:rPr>
         <w:t xml:space="preserve"> directly participate in the process of searching for student objects.</w:t>
       </w:r>
-      <w:bookmarkStart w:id="0" w:name="_GoBack"/>
-      <w:bookmarkEnd w:id="0"/>
     </w:p>
     <w:p>
       <w:pPr>
@@ -1854,10 +1920,10 @@
           <w:lang w:eastAsia="ja-JP"/>
         </w:rPr>
         <w:drawing>
-          <wp:inline distT="0" distB="0" distL="0" distR="0" wp14:anchorId="3649DC85" wp14:editId="22E12769">
-            <wp:extent cx="6946867" cy="4352925"/>
-            <wp:effectExtent l="0" t="0" r="6985" b="0"/>
-            <wp:docPr id="2" name="Picture 2"/>
+          <wp:inline distT="0" distB="0" distL="0" distR="0" wp14:anchorId="1AA1F5B8" wp14:editId="4CC0F34F">
+            <wp:extent cx="6796585" cy="4393092"/>
+            <wp:effectExtent l="0" t="0" r="4445" b="7620"/>
+            <wp:docPr id="1" name="Picture 1"/>
             <wp:cNvGraphicFramePr>
               <a:graphicFrameLocks xmlns:a="http://schemas.openxmlformats.org/drawingml/2006/main" noChangeAspect="1"/>
             </wp:cNvGraphicFramePr>
@@ -1865,7 +1931,7 @@
               <a:graphicData uri="http://schemas.openxmlformats.org/drawingml/2006/picture">
                 <pic:pic xmlns:pic="http://schemas.openxmlformats.org/drawingml/2006/picture">
                   <pic:nvPicPr>
-                    <pic:cNvPr id="2" name="UML SE.png"/>
+                    <pic:cNvPr id="1" name="UML SE.png"/>
                     <pic:cNvPicPr/>
                   </pic:nvPicPr>
                   <pic:blipFill>
@@ -1883,7 +1949,7 @@
                   <pic:spPr>
                     <a:xfrm>
                       <a:off x="0" y="0"/>
-                      <a:ext cx="6980395" cy="4373934"/>
+                      <a:ext cx="6813137" cy="4403790"/>
                     </a:xfrm>
                     <a:prstGeom prst="rect">
                       <a:avLst/>
@@ -1925,6 +1991,8 @@
           <w:szCs w:val="24"/>
         </w:rPr>
       </w:pPr>
+      <w:bookmarkStart w:id="0" w:name="_GoBack"/>
+      <w:bookmarkEnd w:id="0"/>
     </w:p>
     <w:p>
       <w:pPr>
@@ -2374,15 +2442,7 @@
                 <w:sz w:val="24"/>
                 <w:szCs w:val="24"/>
               </w:rPr>
-              <w:t>- Therefore, t</w:t>
-            </w:r>
-            <w:r>
-              <w:rPr>
-                <w:rFonts w:ascii="Times New Roman" w:hAnsi="Times New Roman" w:cs="Times New Roman"/>
-                <w:sz w:val="24"/>
-                <w:szCs w:val="24"/>
-              </w:rPr>
-              <w:t xml:space="preserve">esting </w:t>
+              <w:t xml:space="preserve">- Therefore, testing </w:t>
             </w:r>
             <w:proofErr w:type="gramStart"/>
             <w:r>

</xml_diff>